<commit_message>
Update Backend - Fix logic code home
</commit_message>
<xml_diff>
--- a/Tài liệu/DCTN_PhamQuocKhanh_6251071048(SỬA).docx
+++ b/Tài liệu/DCTN_PhamQuocKhanh_6251071048(SỬA).docx
@@ -785,15 +785,7 @@
           <w:szCs w:val="26"/>
           <w:lang w:val="en-US"/>
         </w:rPr>
-        <w:t>Ứng dụng thông minh hỗ trợ quản lý và gợi ý chi tiêu cá nhâ</w:t>
-      </w:r>
-      <w:r>
-        <w:rPr>
-          <w:sz w:val="26"/>
-          <w:szCs w:val="26"/>
-          <w:lang w:val="en-US"/>
-        </w:rPr>
-        <w:t>n</w:t>
+        <w:t>Nghiên cứu kết hợp thuật toán KMEANS, ISOLATION FOREST với mô hình LSTM để xây dựng ứng dụng quản lý chi tiêu cá nhân</w:t>
       </w:r>
       <w:r>
         <w:rPr>
@@ -881,7 +873,15 @@
           <w:sz w:val="26"/>
           <w:szCs w:val="26"/>
         </w:rPr>
-        <w:t xml:space="preserve"> nhóm có thói quen tiêu dùng linh hoạt nhưng thiếu kỷ luật tài chính. Phần lớn người dùng hiện nay gặp khó khăn trong việc kiểm soát dòng tiền, thường xuyên chi tiêu vượt kế hoạch, không nắm rõ mức chi theo từng danh mục, hoặc chưa xây dựng được mục tiêu tiết kiệm rõ ràng và dài hạn[1].</w:t>
+        <w:t xml:space="preserve"> nhóm có thói quen tiêu dùng linh hoạt nhưng thiếu kỷ luật tài chính. Phần lớn người dùng hiện nay gặp khó khăn trong </w:t>
+      </w:r>
+      <w:r>
+        <w:rPr>
+          <w:sz w:val="26"/>
+          <w:szCs w:val="26"/>
+        </w:rPr>
+        <w:lastRenderedPageBreak/>
+        <w:t>việc kiểm soát dòng tiền, thường xuyên chi tiêu vượt kế hoạch, không nắm rõ mức chi theo từng danh mục, hoặc chưa xây dựng được mục tiêu tiết kiệm rõ ràng và dài hạn[1].</w:t>
       </w:r>
     </w:p>
     <w:p>
@@ -899,7 +899,6 @@
           <w:sz w:val="26"/>
           <w:szCs w:val="26"/>
         </w:rPr>
-        <w:lastRenderedPageBreak/>
         <w:t xml:space="preserve">Sự thay đổi trong hành vi tiêu dùng còn chịu ảnh hưởng mạnh mẽ từ các yếu tố nhân khẩu học như vùng miền, độ tuổi, giới tính, nghề nghiệp và mức thu nhập. Chẳng hạn, người sống tại các thành phố lớn như TP. Hồ Chí Minh hoặc Hà Nội thường có mức chi tiêu cao hơn đáng kể so với các tỉnh thành khác; giới trẻ ưu tiên giải trí, ăn uống; còn nhóm trung niên quan tâm nhiều đến gia đình và các khoản chi cố định. Tuy vậy, hầu hết các công cụ quản lý tài chính trên thị trường hiện nay chưa khai thác sâu sự khác biệt này, dẫn đến việc gợi ý tài chính còn mang tính </w:t>
       </w:r>
       <w:r>
@@ -1016,6 +1015,7 @@
         <w:rPr>
           <w:szCs w:val="26"/>
         </w:rPr>
+        <w:lastRenderedPageBreak/>
         <w:t>Mục tiêu của đề tài.</w:t>
       </w:r>
     </w:p>
@@ -1061,16 +1061,7 @@
           <w:szCs w:val="26"/>
           <w:lang w:val="en-US"/>
         </w:rPr>
-        <w:t xml:space="preserve">Mục tiêu lý thuyết của đề tài tập trung vào việc nghiên cứu các nền tảng, công nghệ và mô hình học máy cần thiết để xây dựng một hệ thống gợi ý chi tiêu thông minh, đảm </w:t>
-      </w:r>
-      <w:r>
-        <w:rPr>
-          <w:sz w:val="26"/>
-          <w:szCs w:val="26"/>
-          <w:lang w:val="en-US"/>
-        </w:rPr>
-        <w:lastRenderedPageBreak/>
-        <w:t>bảo tính khả thi, hiệu quả và phù hợp với đặc trưng của bài toán quản lý tài chính cá nhân. Cụ thể bao gồm:</w:t>
+        <w:t>Mục tiêu lý thuyết của đề tài tập trung vào việc nghiên cứu các nền tảng, công nghệ và mô hình học máy cần thiết để xây dựng một hệ thống gợi ý chi tiêu thông minh, đảm bảo tính khả thi, hiệu quả và phù hợp với đặc trưng của bài toán quản lý tài chính cá nhân. Cụ thể bao gồm:</w:t>
       </w:r>
     </w:p>
     <w:p>
@@ -1122,27 +1113,7 @@
           <w:szCs w:val="26"/>
           <w:lang w:val="en-US"/>
         </w:rPr>
-        <w:t xml:space="preserve">Tìm hiểu kiến trúc hoạt động của Flutter, bao gồm hệ thống quản lý widget, cơ chế render, cấu trúc Stateful/Stateless Widget, luồng xử lý bất đồng bộ (async/await) và các mô hình quản lý trạng thái (Provider, Riverpod, Bloc…). Việc nắm vững các khía cạnh lý thuyết này giúp đảm bảo ứng dụng được xây dựng có hiệu năng tốt, giao diện thống nhất trên Android và iOS, và tối ưu trải nghiệm người </w:t>
-      </w:r>
-      <w:proofErr w:type="gramStart"/>
-      <w:r>
-        <w:rPr>
-          <w:color w:val="000000"/>
-          <w:sz w:val="26"/>
-          <w:szCs w:val="26"/>
-          <w:lang w:val="en-US"/>
-        </w:rPr>
-        <w:t>dùng[</w:t>
-      </w:r>
-      <w:proofErr w:type="gramEnd"/>
-      <w:r>
-        <w:rPr>
-          <w:color w:val="000000"/>
-          <w:sz w:val="26"/>
-          <w:szCs w:val="26"/>
-          <w:lang w:val="en-US"/>
-        </w:rPr>
-        <w:t>3][4]</w:t>
+        <w:t>Tìm hiểu kiến trúc hoạt động của Flutter, bao gồm hệ thống quản lý widget, cơ chế render, cấu trúc Stateful/Stateless Widget, luồng xử lý bất đồng bộ (async/await) và các mô hình quản lý trạng thái (Provider, Riverpod, Bloc…). Việc nắm vững các khía cạnh lý thuyết này giúp đảm bảo ứng dụng được xây dựng có hiệu năng tốt, giao diện thống nhất trên Android và iOS, và tối ưu trải nghiệm người dùng[3][4]</w:t>
       </w:r>
       <w:r>
         <w:rPr>
@@ -1202,27 +1173,7 @@
           <w:szCs w:val="26"/>
           <w:lang w:val="en-US"/>
         </w:rPr>
-        <w:t xml:space="preserve">Nghiên cứu kiến trúc cơ sở dữ liệu NoSQL Firestore, cách tổ chức collection–document, cơ chế đọc/ghi dữ liệu thời gian thực và phương pháp thiết lập Firebase Authentication để thực hiện đăng nhập, bảo vệ dữ liệu người dùng. Đồng thời, nghiên cứu Firebase Storage và Cloud Functions để chuẩn bị cho việc mở rộng hệ thống và xử lý dữ liệu linh hoạt trong tương lai. Việc hiểu rõ các cơ chế lý thuyết của Firebase giúp bảo đảm ứng dụng có khả năng đồng bộ nhanh, ổn định và có thể mở rộng dễ </w:t>
-      </w:r>
-      <w:proofErr w:type="gramStart"/>
-      <w:r>
-        <w:rPr>
-          <w:color w:val="000000"/>
-          <w:sz w:val="26"/>
-          <w:szCs w:val="26"/>
-          <w:lang w:val="en-US"/>
-        </w:rPr>
-        <w:t>dàng[</w:t>
-      </w:r>
-      <w:proofErr w:type="gramEnd"/>
-      <w:r>
-        <w:rPr>
-          <w:color w:val="000000"/>
-          <w:sz w:val="26"/>
-          <w:szCs w:val="26"/>
-          <w:lang w:val="en-US"/>
-        </w:rPr>
-        <w:t>4]</w:t>
+        <w:t>Nghiên cứu kiến trúc cơ sở dữ liệu NoSQL Firestore, cách tổ chức collection–document, cơ chế đọc/ghi dữ liệu thời gian thực và phương pháp thiết lập Firebase Authentication để thực hiện đăng nhập, bảo vệ dữ liệu người dùng. Đồng thời, nghiên cứu Firebase Storage và Cloud Functions để chuẩn bị cho việc mở rộng hệ thống và xử lý dữ liệu linh hoạt trong tương lai. Việc hiểu rõ các cơ chế lý thuyết của Firebase giúp bảo đảm ứng dụng có khả năng đồng bộ nhanh, ổn định và có thể mở rộng dễ dàng[4]</w:t>
       </w:r>
       <w:r>
         <w:rPr>
@@ -1343,23 +1294,7 @@
           <w:sz w:val="26"/>
           <w:szCs w:val="26"/>
         </w:rPr>
-        <w:t>LSTM</w:t>
-      </w:r>
-      <w:r>
-        <w:rPr>
-          <w:color w:val="000000"/>
-          <w:sz w:val="26"/>
-          <w:szCs w:val="26"/>
-        </w:rPr>
-        <w:t>/GRU</w:t>
-      </w:r>
-      <w:r>
-        <w:rPr>
-          <w:color w:val="000000"/>
-          <w:sz w:val="26"/>
-          <w:szCs w:val="26"/>
-        </w:rPr>
-        <w:t xml:space="preserve"> cho dự báo chuỗi thời gian thu–chi. </w:t>
+        <w:t xml:space="preserve">LSTM cho dự báo chuỗi thời gian thu–chi. </w:t>
       </w:r>
     </w:p>
     <w:p>
@@ -1393,7 +1328,24 @@
           <w:sz w:val="26"/>
           <w:szCs w:val="26"/>
         </w:rPr>
-        <w:t>Clustering models (GMM, DBSCAN) để nhận diện nhóm hành vi chi tiêu.</w:t>
+        <w:t xml:space="preserve">Clustering models </w:t>
+      </w:r>
+      <w:r>
+        <w:rPr>
+          <w:color w:val="000000"/>
+          <w:sz w:val="26"/>
+          <w:szCs w:val="26"/>
+          <w:lang w:val="en-US"/>
+        </w:rPr>
+        <w:t>(K-MEANS)</w:t>
+      </w:r>
+      <w:r>
+        <w:rPr>
+          <w:color w:val="000000"/>
+          <w:sz w:val="26"/>
+          <w:szCs w:val="26"/>
+        </w:rPr>
+        <w:t xml:space="preserve"> để nhận diện nhóm hành vi chi tiêu.</w:t>
       </w:r>
     </w:p>
     <w:p>
@@ -1427,7 +1379,24 @@
           <w:sz w:val="26"/>
           <w:szCs w:val="26"/>
         </w:rPr>
-        <w:t>Anomaly Detection (Isolation Forest, Autoencoder) để phát hiện</w:t>
+        <w:t>Isolation Forest</w:t>
+      </w:r>
+      <w:r>
+        <w:rPr>
+          <w:color w:val="000000"/>
+          <w:sz w:val="26"/>
+          <w:szCs w:val="26"/>
+          <w:lang w:val="en-US"/>
+        </w:rPr>
+        <w:t xml:space="preserve"> </w:t>
+      </w:r>
+      <w:r>
+        <w:rPr>
+          <w:color w:val="000000"/>
+          <w:sz w:val="26"/>
+          <w:szCs w:val="26"/>
+        </w:rPr>
+        <w:t>để phát hiện</w:t>
       </w:r>
       <w:r>
         <w:rPr>
@@ -1552,6 +1521,7 @@
           <w:sz w:val="26"/>
           <w:szCs w:val="26"/>
         </w:rPr>
+        <w:lastRenderedPageBreak/>
         <w:t>Nghiên cứu và áp dụng nguyên tắc thiết kế UI/UX hiện đại</w:t>
       </w:r>
       <w:r>
@@ -1570,37 +1540,7 @@
           <w:szCs w:val="26"/>
           <w:lang w:val="en-US"/>
         </w:rPr>
-        <w:t xml:space="preserve">Tìm hiểu lý thuyết thiết kế giao diện người dùng (UI) và trải nghiệm người dùng (UX) trên công cụ Figma, bao gồm: nguyên tắc bố cục, màu sắc, biểu tượng, độ tương phản, khoảng cách, trực quan </w:t>
-      </w:r>
-      <w:r>
-        <w:rPr>
-          <w:color w:val="000000"/>
-          <w:sz w:val="26"/>
-          <w:szCs w:val="26"/>
-          <w:lang w:val="en-US"/>
-        </w:rPr>
-        <w:lastRenderedPageBreak/>
-        <w:t xml:space="preserve">hóa dữ liệu và quy trình tạo prototype. Điều này đảm bảo giao diện ứng dụng trực quan, dễ sử dụng, phù hợp với một hệ thống tài chính yêu cầu tính rõ ràng và mức độ tập trung cao của người </w:t>
-      </w:r>
-      <w:proofErr w:type="gramStart"/>
-      <w:r>
-        <w:rPr>
-          <w:color w:val="000000"/>
-          <w:sz w:val="26"/>
-          <w:szCs w:val="26"/>
-          <w:lang w:val="en-US"/>
-        </w:rPr>
-        <w:t>dùng[</w:t>
-      </w:r>
-      <w:proofErr w:type="gramEnd"/>
-      <w:r>
-        <w:rPr>
-          <w:color w:val="000000"/>
-          <w:sz w:val="26"/>
-          <w:szCs w:val="26"/>
-          <w:lang w:val="en-US"/>
-        </w:rPr>
-        <w:t>5]</w:t>
+        <w:t>Tìm hiểu lý thuyết thiết kế giao diện người dùng (UI) và trải nghiệm người dùng (UX) trên công cụ Figma, bao gồm: nguyên tắc bố cục, màu sắc, biểu tượng, độ tương phản, khoảng cách, trực quan hóa dữ liệu và quy trình tạo prototype. Điều này đảm bảo giao diện ứng dụng trực quan, dễ sử dụng, phù hợp với một hệ thống tài chính yêu cầu tính rõ ràng và mức độ tập trung cao của người dùng[5]</w:t>
       </w:r>
       <w:r>
         <w:rPr>
@@ -2026,6 +1966,7 @@
           <w:sz w:val="26"/>
           <w:szCs w:val="26"/>
         </w:rPr>
+        <w:lastRenderedPageBreak/>
         <w:t>Hiển thị biểu đồ phân tích, dự báo xu hướng chi tiêu và thu nhập</w:t>
       </w:r>
       <w:r>
@@ -2119,7 +2060,6 @@
         <w:rPr>
           <w:szCs w:val="26"/>
         </w:rPr>
-        <w:lastRenderedPageBreak/>
         <w:t>Mục đích của đề tài</w:t>
       </w:r>
     </w:p>
@@ -2374,7 +2314,24 @@
           <w:sz w:val="26"/>
           <w:szCs w:val="26"/>
         </w:rPr>
-        <w:t>Firebase Authentication cho đăng nhập, đăng ký, xác thực tài khoản. Cloud Firestore để lưu trữ, đồng bộ và truy vấn dữ liệu thu – chi theo thời gian thực. Firebase Storage để lưu trữ hóa đơn, ảnh minh họa (nếu có).</w:t>
+        <w:t>Firebase Authentication cho đăng nhập, đăng ký, xác thực tài khoản. Cloud Firestore để lưu trữ, đồng bộ và truy vấn dữ liệu thu</w:t>
+      </w:r>
+      <w:r>
+        <w:rPr>
+          <w:color w:val="000000"/>
+          <w:sz w:val="26"/>
+          <w:szCs w:val="26"/>
+          <w:lang w:val="en-US"/>
+        </w:rPr>
+        <w:t>/</w:t>
+      </w:r>
+      <w:r>
+        <w:rPr>
+          <w:color w:val="000000"/>
+          <w:sz w:val="26"/>
+          <w:szCs w:val="26"/>
+        </w:rPr>
+        <w:t>chi theo thời gian thực. Firebase Storage để lưu trữ hóa đơn, ảnh minh họa (nếu có).</w:t>
       </w:r>
     </w:p>
     <w:p>
@@ -2653,6 +2610,7 @@
           <w:szCs w:val="26"/>
           <w:lang w:val="en-US"/>
         </w:rPr>
+        <w:lastRenderedPageBreak/>
         <w:t>Khôi phục mật khẩu qua email.</w:t>
       </w:r>
     </w:p>
@@ -2689,27 +2647,7 @@
           <w:szCs w:val="26"/>
           <w:lang w:val="en-US"/>
         </w:rPr>
-        <w:t xml:space="preserve">Cập nhật thông tin cá nhân (thu nhập, độ tuổi, vùng </w:t>
-      </w:r>
-      <w:proofErr w:type="gramStart"/>
-      <w:r>
-        <w:rPr>
-          <w:color w:val="000000"/>
-          <w:sz w:val="26"/>
-          <w:szCs w:val="26"/>
-          <w:lang w:val="en-US"/>
-        </w:rPr>
-        <w:t>miền,…</w:t>
-      </w:r>
-      <w:proofErr w:type="gramEnd"/>
-      <w:r>
-        <w:rPr>
-          <w:color w:val="000000"/>
-          <w:sz w:val="26"/>
-          <w:szCs w:val="26"/>
-          <w:lang w:val="en-US"/>
-        </w:rPr>
-        <w:t>).</w:t>
+        <w:t>Cập nhật thông tin cá nhân (thu nhập, độ tuổi, vùng miền,…).</w:t>
       </w:r>
     </w:p>
     <w:p>
@@ -2790,7 +2728,6 @@
           <w:szCs w:val="26"/>
           <w:lang w:val="en-US"/>
         </w:rPr>
-        <w:lastRenderedPageBreak/>
         <w:t xml:space="preserve">Thêm, xóa, chỉnh sửa giao dịch thu/chi. </w:t>
       </w:r>
     </w:p>
@@ -2980,27 +2917,7 @@
           <w:szCs w:val="26"/>
           <w:lang w:val="en-US"/>
         </w:rPr>
-        <w:t xml:space="preserve">Quản lý ngân sách theo từng danh mục (ăn uống, mua </w:t>
-      </w:r>
-      <w:proofErr w:type="gramStart"/>
-      <w:r>
-        <w:rPr>
-          <w:color w:val="000000"/>
-          <w:sz w:val="26"/>
-          <w:szCs w:val="26"/>
-          <w:lang w:val="en-US"/>
-        </w:rPr>
-        <w:t>sắm,…</w:t>
-      </w:r>
-      <w:proofErr w:type="gramEnd"/>
-      <w:r>
-        <w:rPr>
-          <w:color w:val="000000"/>
-          <w:sz w:val="26"/>
-          <w:szCs w:val="26"/>
-          <w:lang w:val="en-US"/>
-        </w:rPr>
-        <w:t>).</w:t>
+        <w:t>Quản lý ngân sách theo từng danh mục (ăn uống, mua sắm,…).</w:t>
       </w:r>
     </w:p>
     <w:p>
@@ -3305,7 +3222,7 @@
           <w:szCs w:val="26"/>
           <w:lang w:val="en-US"/>
         </w:rPr>
-        <w:t>Phát hiện hành vi chi tiêu bất thường (anomaly detection).</w:t>
+        <w:t>Phát hiện hành vi chi tiêu bất thường.</w:t>
       </w:r>
     </w:p>
     <w:p>
@@ -3628,7 +3545,25 @@
           <w:szCs w:val="26"/>
           <w:lang w:val="en-US"/>
         </w:rPr>
-        <w:t>giao dịch thu – chi, ngân sách, thông tin thống kê, biểu đồ, dữ liệu hành vi chi tiêu dùng làm đầu vào.</w:t>
+        <w:t>giao dịch thu</w:t>
+      </w:r>
+      <w:r>
+        <w:rPr>
+          <w:color w:val="000000"/>
+          <w:sz w:val="26"/>
+          <w:szCs w:val="26"/>
+          <w:lang w:val="en-US"/>
+        </w:rPr>
+        <w:t>/</w:t>
+      </w:r>
+      <w:r>
+        <w:rPr>
+          <w:color w:val="000000"/>
+          <w:sz w:val="26"/>
+          <w:szCs w:val="26"/>
+          <w:lang w:val="en-US"/>
+        </w:rPr>
+        <w:t>chi, ngân sách, thông tin thống kê, biểu đồ, dữ liệu hành vi chi tiêu dùng làm đầu vào.</w:t>
       </w:r>
     </w:p>
     <w:p>
@@ -3702,6 +3637,7 @@
           <w:szCs w:val="26"/>
           <w:lang w:val="en-US"/>
         </w:rPr>
+        <w:lastRenderedPageBreak/>
         <w:t>Dữ liệu được mô phỏng thêm để:</w:t>
       </w:r>
       <w:r>
@@ -3803,7 +3739,6 @@
           <w:szCs w:val="26"/>
           <w:lang w:val="en-US"/>
         </w:rPr>
-        <w:lastRenderedPageBreak/>
         <w:t>Hệ thống chỉ tập trung vào quản lý tài chính cá nhân, không hỗ trợ</w:t>
       </w:r>
       <w:r>
@@ -4362,6 +4297,7 @@
           <w:szCs w:val="26"/>
           <w:lang w:val="en-US"/>
         </w:rPr>
+        <w:lastRenderedPageBreak/>
         <w:t>Xây dựng giao diện người dùng với các tính năng như trang chủ, quản lý thu chi, biểu đồ tài chính, thống kê, báo cáo tài chính. Giao diện cần phải thân thiện, dễ sử dụng, và tương thích trên cả hai nền tảng Android và iOS.</w:t>
       </w:r>
     </w:p>
@@ -4392,7 +4328,6 @@
           <w:szCs w:val="26"/>
           <w:lang w:val="en-US"/>
         </w:rPr>
-        <w:lastRenderedPageBreak/>
         <w:t>Đảm bảo rằng người dùng có thể dễ dàng theo dõi tài chính, thiết lập ngân sách và nhận cảnh báo chi tiêu vượt mức.</w:t>
       </w:r>
     </w:p>
@@ -4903,6 +4838,7 @@
           <w:szCs w:val="26"/>
           <w:lang w:val="en-US"/>
         </w:rPr>
+        <w:lastRenderedPageBreak/>
         <w:t>Tối ưu hóa hiệu suất và trải nghiệm người dùng:</w:t>
       </w:r>
     </w:p>
@@ -4963,7 +4899,6 @@
           <w:szCs w:val="26"/>
           <w:lang w:val="en-US"/>
         </w:rPr>
-        <w:lastRenderedPageBreak/>
         <w:t>Kiểm tra và tối ưu hóa hiệu suất ứng dụng để đảm bảo phản hồi nhanh chóng khi người dùng thao tác trên các giao diện.</w:t>
       </w:r>
     </w:p>
@@ -5572,6 +5507,7 @@
           <w:sz w:val="26"/>
           <w:szCs w:val="26"/>
         </w:rPr>
+        <w:lastRenderedPageBreak/>
         <w:t>Ứng dụng hoạt động mượt mà trên Android/iOS.</w:t>
       </w:r>
     </w:p>
@@ -5642,15 +5578,6 @@
         </w:rPr>
         <w:t>Hỗ trợ cập nhật mở rộng trong tương lai.</w:t>
       </w:r>
-      <w:r>
-        <w:rPr>
-          <w:color w:val="000000"/>
-          <w:sz w:val="26"/>
-          <w:szCs w:val="26"/>
-          <w:lang w:val="en-US"/>
-        </w:rPr>
-        <w:t>x</w:t>
-      </w:r>
     </w:p>
     <w:p>
       <w:pPr>
@@ -5670,7 +5597,6 @@
         <w:rPr>
           <w:szCs w:val="26"/>
         </w:rPr>
-        <w:lastRenderedPageBreak/>
         <w:t>Kế Hoạch thực hiện và tiến độ nghiên cứu</w:t>
       </w:r>
     </w:p>
@@ -7622,6 +7548,7 @@
           <w:sz w:val="26"/>
           <w:szCs w:val="26"/>
         </w:rPr>
+        <w:lastRenderedPageBreak/>
         <w:t xml:space="preserve">[2] PwC. (2024). AI and the Global Economy – Sizing the Prize Report. Available at: https://www.pwc.com/gx/en/issues/analytics/assets/pwc-ai-analysis-sizing-the-prize-report.pdf (Accessed: </w:t>
       </w:r>
       <w:r>
@@ -7656,7 +7583,6 @@
           <w:sz w:val="26"/>
           <w:szCs w:val="26"/>
         </w:rPr>
-        <w:lastRenderedPageBreak/>
         <w:t>[3] CareerLink. (2024). Flutter là gì? Ưu điểm nổi bật và ứng dụng thực tế. CareerLink.vn. Available at: https://www.careerlink.vn/cam-nang-viec-lam/flutter-la-gi</w:t>
       </w:r>
       <w:r>
@@ -8171,6 +8097,7 @@
                 <w:sz w:val="26"/>
                 <w:szCs w:val="26"/>
               </w:rPr>
+              <w:lastRenderedPageBreak/>
               <w:t>Ý kiến của GVHD</w:t>
             </w:r>
           </w:p>
@@ -8252,6 +8179,7 @@
                 <w:sz w:val="26"/>
                 <w:szCs w:val="26"/>
               </w:rPr>
+              <w:lastRenderedPageBreak/>
               <w:t>Sinh viên thực hiện</w:t>
             </w:r>
           </w:p>
@@ -10357,6 +10285,7 @@
   <w:style w:type="character" w:default="1" w:styleId="DefaultParagraphFont">
     <w:name w:val="Default Paragraph Font"/>
     <w:uiPriority w:val="1"/>
+    <w:semiHidden/>
     <w:unhideWhenUsed/>
   </w:style>
   <w:style w:type="table" w:default="1" w:styleId="TableNormal">

</xml_diff>